<commit_message>
Dialog to edit the m2doc properties in a docx file
</commit_message>
<xml_diff>
--- a/doc/example/org.obeonetwork.m2doc.dbexample/templates/MPD_template.docx
+++ b/doc/example/org.obeonetwork.m2doc.dbexample/templates/MPD_template.docx
@@ -119,8 +119,18 @@
           <w:b/>
           <w:bCs/>
         </w:rPr>
-        <w:t>Data Dictionary</w:t>
-      </w:r>
+        <w:t xml:space="preserve">Data </w:t>
+      </w:r>
+      <w:proofErr w:type="spellStart"/>
+      <w:r>
+        <w:rPr>
+          <w:rFonts w:ascii="Arial" w:hAnsi="Arial" w:cs="Arial"/>
+          <w:b/>
+          <w:bCs/>
+        </w:rPr>
+        <w:t>Dictionary</w:t>
+      </w:r>
+      <w:proofErr w:type="spellEnd"/>
     </w:p>
     <w:p>
       <w:pPr>
@@ -181,27 +191,14 @@
         <w:ind w:left="80" w:right="80"/>
         <w:jc w:val="center"/>
       </w:pPr>
-      <w:r>
-        <w:fldChar w:fldCharType="begin"/>
-      </w:r>
-      <w:r>
-        <w:instrText xml:space="preserve"> DATE   \* MERGEFORMAT </w:instrText>
-      </w:r>
-      <w:r>
-        <w:fldChar w:fldCharType="separate"/>
-      </w:r>
-      <w:r>
-        <w:rPr>
-          <w:noProof/>
-        </w:rPr>
-        <w:t>22/08/2016</w:t>
-      </w:r>
-      <w:r>
-        <w:rPr>
-          <w:noProof/>
-        </w:rPr>
-        <w:fldChar w:fldCharType="end"/>
-      </w:r>
+      <w:fldSimple w:instr=" DATE   \* MERGEFORMAT ">
+        <w:r>
+          <w:rPr>
+            <w:noProof/>
+          </w:rPr>
+          <w:t>28/11/2016</w:t>
+        </w:r>
+      </w:fldSimple>
     </w:p>
     <w:p>
       <w:pPr>
@@ -1052,8 +1049,19 @@
           <w:bCs/>
           <w:u w:val="single"/>
         </w:rPr>
-        <w:t xml:space="preserve"> Diagrams</w:t>
-      </w:r>
+        <w:t xml:space="preserve"> </w:t>
+      </w:r>
+      <w:proofErr w:type="spellStart"/>
+      <w:r>
+        <w:rPr>
+          <w:rFonts w:ascii="Arial" w:hAnsi="Arial" w:cs="Arial"/>
+          <w:b/>
+          <w:bCs/>
+          <w:u w:val="single"/>
+        </w:rPr>
+        <w:t>Diagrams</w:t>
+      </w:r>
+      <w:proofErr w:type="spellEnd"/>
     </w:p>
     <w:p>
       <w:pPr>
@@ -1079,8 +1087,39 @@
           <w:bCs/>
           <w:u w:val="single"/>
         </w:rPr>
-        <w:t>Model level diagrams</w:t>
-      </w:r>
+        <w:t xml:space="preserve">Model </w:t>
+      </w:r>
+      <w:proofErr w:type="spellStart"/>
+      <w:r>
+        <w:rPr>
+          <w:rFonts w:ascii="Arial" w:hAnsi="Arial" w:cs="Arial"/>
+          <w:b/>
+          <w:bCs/>
+          <w:u w:val="single"/>
+        </w:rPr>
+        <w:t>level</w:t>
+      </w:r>
+      <w:proofErr w:type="spellEnd"/>
+      <w:r>
+        <w:rPr>
+          <w:rFonts w:ascii="Arial" w:hAnsi="Arial" w:cs="Arial"/>
+          <w:b/>
+          <w:bCs/>
+          <w:u w:val="single"/>
+        </w:rPr>
+        <w:t xml:space="preserve"> </w:t>
+      </w:r>
+      <w:proofErr w:type="spellStart"/>
+      <w:r>
+        <w:rPr>
+          <w:rFonts w:ascii="Arial" w:hAnsi="Arial" w:cs="Arial"/>
+          <w:b/>
+          <w:bCs/>
+          <w:u w:val="single"/>
+        </w:rPr>
+        <w:t>diagrams</w:t>
+      </w:r>
+      <w:proofErr w:type="spellEnd"/>
     </w:p>
     <w:p>
       <w:pPr>
@@ -1142,8 +1181,19 @@
           <w:bCs/>
           <w:u w:val="single"/>
         </w:rPr>
-        <w:t xml:space="preserve"> diagram</w:t>
-      </w:r>
+        <w:t xml:space="preserve"> </w:t>
+      </w:r>
+      <w:proofErr w:type="spellStart"/>
+      <w:r>
+        <w:rPr>
+          <w:rFonts w:ascii="Arial" w:hAnsi="Arial" w:cs="Arial"/>
+          <w:b/>
+          <w:bCs/>
+          <w:u w:val="single"/>
+        </w:rPr>
+        <w:t>diagram</w:t>
+      </w:r>
+      <w:proofErr w:type="spellEnd"/>
     </w:p>
     <w:p>
       <w:pPr>
@@ -1784,8 +1834,39 @@
           <w:bCs/>
           <w:u w:val="single"/>
         </w:rPr>
-        <w:t xml:space="preserve"> columns list</w:t>
-      </w:r>
+        <w:t xml:space="preserve"> </w:t>
+      </w:r>
+      <w:proofErr w:type="spellStart"/>
+      <w:r>
+        <w:rPr>
+          <w:rFonts w:ascii="Arial" w:hAnsi="Arial" w:cs="Arial"/>
+          <w:b/>
+          <w:bCs/>
+          <w:u w:val="single"/>
+        </w:rPr>
+        <w:t>columns</w:t>
+      </w:r>
+      <w:proofErr w:type="spellEnd"/>
+      <w:r>
+        <w:rPr>
+          <w:rFonts w:ascii="Arial" w:hAnsi="Arial" w:cs="Arial"/>
+          <w:b/>
+          <w:bCs/>
+          <w:u w:val="single"/>
+        </w:rPr>
+        <w:t xml:space="preserve"> </w:t>
+      </w:r>
+      <w:proofErr w:type="spellStart"/>
+      <w:r>
+        <w:rPr>
+          <w:rFonts w:ascii="Arial" w:hAnsi="Arial" w:cs="Arial"/>
+          <w:b/>
+          <w:bCs/>
+          <w:u w:val="single"/>
+        </w:rPr>
+        <w:t>list</w:t>
+      </w:r>
+      <w:proofErr w:type="spellEnd"/>
     </w:p>
     <w:tbl>
       <w:tblPr>
@@ -2136,6 +2217,7 @@
           <w:u w:val="single"/>
         </w:rPr>
       </w:pPr>
+      <w:proofErr w:type="spellStart"/>
       <w:r>
         <w:rPr>
           <w:rFonts w:ascii="Arial" w:hAnsi="Arial" w:cs="Arial"/>
@@ -2145,6 +2227,7 @@
         </w:rPr>
         <w:t>Column</w:t>
       </w:r>
+      <w:proofErr w:type="spellEnd"/>
       <w:r>
         <w:rPr>
           <w:rFonts w:ascii="Arial" w:hAnsi="Arial" w:cs="Arial"/>
@@ -2199,14 +2282,25 @@
         </w:rPr>
         <w:t xml:space="preserve"> </w:t>
       </w:r>
-      <w:r>
-        <w:rPr>
-          <w:rFonts w:ascii="Arial" w:hAnsi="Arial" w:cs="Arial"/>
-          <w:b/>
-          <w:bCs/>
-          <w:u w:val="single"/>
-        </w:rPr>
-        <w:t xml:space="preserve">from </w:t>
+      <w:proofErr w:type="spellStart"/>
+      <w:r>
+        <w:rPr>
+          <w:rFonts w:ascii="Arial" w:hAnsi="Arial" w:cs="Arial"/>
+          <w:b/>
+          <w:bCs/>
+          <w:u w:val="single"/>
+        </w:rPr>
+        <w:t>from</w:t>
+      </w:r>
+      <w:proofErr w:type="spellEnd"/>
+      <w:r>
+        <w:rPr>
+          <w:rFonts w:ascii="Arial" w:hAnsi="Arial" w:cs="Arial"/>
+          <w:b/>
+          <w:bCs/>
+          <w:u w:val="single"/>
+        </w:rPr>
+        <w:t xml:space="preserve"> </w:t>
       </w:r>
       <w:r>
         <w:rPr>
@@ -2271,6 +2365,7 @@
           <w:u w:val="single"/>
         </w:rPr>
       </w:pPr>
+      <w:proofErr w:type="spellStart"/>
       <w:r>
         <w:rPr>
           <w:rFonts w:ascii="Arial" w:hAnsi="Arial" w:cs="Arial"/>
@@ -2280,6 +2375,7 @@
         </w:rPr>
         <w:t>Column</w:t>
       </w:r>
+      <w:proofErr w:type="spellEnd"/>
       <w:r>
         <w:rPr>
           <w:rFonts w:ascii="Arial" w:hAnsi="Arial" w:cs="Arial"/>
@@ -2719,27 +2815,14 @@
     <w:r>
       <w:tab/>
     </w:r>
-    <w:r>
-      <w:fldChar w:fldCharType="begin"/>
-    </w:r>
-    <w:r>
-      <w:instrText xml:space="preserve"> DATE   \* MERGEFORMAT </w:instrText>
-    </w:r>
-    <w:r>
-      <w:fldChar w:fldCharType="separate"/>
-    </w:r>
-    <w:r>
-      <w:rPr>
-        <w:noProof/>
-      </w:rPr>
-      <w:t>22/08/2016</w:t>
-    </w:r>
-    <w:r>
-      <w:rPr>
-        <w:noProof/>
-      </w:rPr>
-      <w:fldChar w:fldCharType="end"/>
-    </w:r>
+    <w:fldSimple w:instr=" DATE   \* MERGEFORMAT ">
+      <w:r>
+        <w:rPr>
+          <w:noProof/>
+        </w:rPr>
+        <w:t>28/11/2016</w:t>
+      </w:r>
+    </w:fldSimple>
     <w:r>
       <w:tab/>
       <w:t xml:space="preserve">Page </w:t>
@@ -2801,8 +2884,13 @@
       <w:ind w:left="80" w:right="80"/>
     </w:pPr>
     <w:r>
-      <w:t>Physical Model Data Dictionary</w:t>
+      <w:t xml:space="preserve">Physical Model Data </w:t>
     </w:r>
+    <w:proofErr w:type="spellStart"/>
+    <w:r>
+      <w:t>Dictionary</w:t>
+    </w:r>
+    <w:proofErr w:type="spellEnd"/>
     <w:r>
       <w:tab/>
     </w:r>
@@ -3273,7 +3361,6 @@
       <w:spacing w:after="0" w:line="240" w:lineRule="auto"/>
     </w:pPr>
     <w:tblPr>
-      <w:tblInd w:w="0" w:type="dxa"/>
       <w:tblBorders>
         <w:top w:val="single" w:sz="4" w:space="0" w:color="auto"/>
         <w:left w:val="single" w:sz="4" w:space="0" w:color="auto"/>
@@ -3282,12 +3369,6 @@
         <w:insideH w:val="single" w:sz="4" w:space="0" w:color="auto"/>
         <w:insideV w:val="single" w:sz="4" w:space="0" w:color="auto"/>
       </w:tblBorders>
-      <w:tblCellMar>
-        <w:top w:w="0" w:type="dxa"/>
-        <w:left w:w="108" w:type="dxa"/>
-        <w:bottom w:w="0" w:type="dxa"/>
-        <w:right w:w="108" w:type="dxa"/>
-      </w:tblCellMar>
     </w:tblPr>
   </w:style>
 </w:styles>
@@ -3614,7 +3695,6 @@
       <w:spacing w:after="0" w:line="240" w:lineRule="auto"/>
     </w:pPr>
     <w:tblPr>
-      <w:tblInd w:w="0" w:type="dxa"/>
       <w:tblBorders>
         <w:top w:val="single" w:sz="4" w:space="0" w:color="auto"/>
         <w:left w:val="single" w:sz="4" w:space="0" w:color="auto"/>
@@ -3623,12 +3703,6 @@
         <w:insideH w:val="single" w:sz="4" w:space="0" w:color="auto"/>
         <w:insideV w:val="single" w:sz="4" w:space="0" w:color="auto"/>
       </w:tblBorders>
-      <w:tblCellMar>
-        <w:top w:w="0" w:type="dxa"/>
-        <w:left w:w="108" w:type="dxa"/>
-        <w:bottom w:w="0" w:type="dxa"/>
-        <w:right w:w="108" w:type="dxa"/>
-      </w:tblCellMar>
     </w:tblPr>
   </w:style>
 </w:styles>
@@ -3924,7 +3998,7 @@
 </file>
 
 <file path=customXml/itemProps1.xml><?xml version="1.0" encoding="utf-8"?>
-<ds:datastoreItem xmlns:ds="http://schemas.openxmlformats.org/officeDocument/2006/customXml" ds:itemID="{EC45F224-F9C0-4F37-A691-4CA472C47718}">
+<ds:datastoreItem xmlns:ds="http://schemas.openxmlformats.org/officeDocument/2006/customXml" ds:itemID="{EB014B78-B7B0-4860-ABFD-A2BEEC30D76D}">
   <ds:schemaRefs>
     <ds:schemaRef ds:uri="http://schemas.openxmlformats.org/officeDocument/2006/bibliography"/>
   </ds:schemaRefs>

</xml_diff>